<commit_message>
added column for show_name
</commit_message>
<xml_diff>
--- a/doc/memo.docx
+++ b/doc/memo.docx
@@ -1087,7 +1087,7 @@
     </w:p>
     <w:p>
       <w:pPr>
-        <w:pStyle w:val="style26"/>
+        <w:pStyle w:val="style27"/>
       </w:pPr>
       <w:r>
         <w:rPr>
@@ -1106,8 +1106,8 @@
     </w:p>
     <w:p>
       <w:pPr>
-        <w:pStyle w:val="style26"/>
-        <w:shd w:fill="auto" w:val="clear"/>
+        <w:pStyle w:val="style27"/>
+        <w:shd w:fill="FFFFFF" w:val="clear"/>
       </w:pPr>
       <w:hyperlink r:id="rId2">
         <w:r>
@@ -1128,15 +1128,15 @@
     </w:p>
     <w:p>
       <w:pPr>
-        <w:pStyle w:val="style26"/>
-      </w:pPr>
-      <w:r>
-        <w:rPr/>
-      </w:r>
-    </w:p>
-    <w:p>
-      <w:pPr>
-        <w:pStyle w:val="style26"/>
+        <w:pStyle w:val="style27"/>
+      </w:pPr>
+      <w:r>
+        <w:rPr/>
+      </w:r>
+    </w:p>
+    <w:p>
+      <w:pPr>
+        <w:pStyle w:val="style27"/>
       </w:pPr>
       <w:r>
         <w:rPr>
@@ -1155,7 +1155,7 @@
     </w:p>
     <w:p>
       <w:pPr>
-        <w:pStyle w:val="style26"/>
+        <w:pStyle w:val="style27"/>
       </w:pPr>
       <w:r>
         <w:rPr>
@@ -1166,15 +1166,15 @@
     </w:p>
     <w:p>
       <w:pPr>
-        <w:pStyle w:val="style26"/>
-      </w:pPr>
-      <w:r>
-        <w:rPr/>
-      </w:r>
-    </w:p>
-    <w:p>
-      <w:pPr>
-        <w:pStyle w:val="style26"/>
+        <w:pStyle w:val="style27"/>
+      </w:pPr>
+      <w:r>
+        <w:rPr/>
+      </w:r>
+    </w:p>
+    <w:p>
+      <w:pPr>
+        <w:pStyle w:val="style27"/>
       </w:pPr>
       <w:r>
         <w:rPr>
@@ -1187,7 +1187,7 @@
     </w:p>
     <w:p>
       <w:pPr>
-        <w:pStyle w:val="style26"/>
+        <w:pStyle w:val="style27"/>
       </w:pPr>
       <w:r>
         <w:rPr>
@@ -1200,15 +1200,15 @@
     </w:p>
     <w:p>
       <w:pPr>
-        <w:pStyle w:val="style26"/>
-      </w:pPr>
-      <w:r>
-        <w:rPr/>
-      </w:r>
-    </w:p>
-    <w:p>
-      <w:pPr>
-        <w:pStyle w:val="style26"/>
+        <w:pStyle w:val="style27"/>
+      </w:pPr>
+      <w:r>
+        <w:rPr/>
+      </w:r>
+    </w:p>
+    <w:p>
+      <w:pPr>
+        <w:pStyle w:val="style27"/>
       </w:pPr>
       <w:r>
         <w:rPr>
@@ -1227,7 +1227,7 @@
     </w:p>
     <w:p>
       <w:pPr>
-        <w:pStyle w:val="style26"/>
+        <w:pStyle w:val="style27"/>
       </w:pPr>
       <w:r>
         <w:rPr>
@@ -1238,15 +1238,15 @@
     </w:p>
     <w:p>
       <w:pPr>
-        <w:pStyle w:val="style26"/>
-      </w:pPr>
-      <w:r>
-        <w:rPr/>
-      </w:r>
-    </w:p>
-    <w:p>
-      <w:pPr>
-        <w:pStyle w:val="style26"/>
+        <w:pStyle w:val="style27"/>
+      </w:pPr>
+      <w:r>
+        <w:rPr/>
+      </w:r>
+    </w:p>
+    <w:p>
+      <w:pPr>
+        <w:pStyle w:val="style27"/>
       </w:pPr>
       <w:r>
         <w:rPr>
@@ -1265,7 +1265,7 @@
     </w:p>
     <w:p>
       <w:pPr>
-        <w:pStyle w:val="style26"/>
+        <w:pStyle w:val="style27"/>
       </w:pPr>
       <w:r>
         <w:rPr>
@@ -1278,7 +1278,7 @@
     </w:p>
     <w:p>
       <w:pPr>
-        <w:pStyle w:val="style26"/>
+        <w:pStyle w:val="style27"/>
       </w:pPr>
       <w:r>
         <w:rPr>
@@ -1308,7 +1308,7 @@
     </w:p>
     <w:p>
       <w:pPr>
-        <w:pStyle w:val="style26"/>
+        <w:pStyle w:val="style27"/>
       </w:pPr>
       <w:r>
         <w:rPr>
@@ -1321,7 +1321,7 @@
     </w:p>
     <w:p>
       <w:pPr>
-        <w:pStyle w:val="style26"/>
+        <w:pStyle w:val="style27"/>
       </w:pPr>
       <w:r>
         <w:rPr>
@@ -1334,7 +1334,7 @@
     </w:p>
     <w:p>
       <w:pPr>
-        <w:pStyle w:val="style26"/>
+        <w:pStyle w:val="style27"/>
       </w:pPr>
       <w:r>
         <w:rPr>
@@ -1345,7 +1345,7 @@
     </w:p>
     <w:p>
       <w:pPr>
-        <w:pStyle w:val="style26"/>
+        <w:pStyle w:val="style27"/>
       </w:pPr>
       <w:r>
         <w:rPr>
@@ -1364,7 +1364,7 @@
     </w:p>
     <w:p>
       <w:pPr>
-        <w:pStyle w:val="style26"/>
+        <w:pStyle w:val="style27"/>
       </w:pPr>
       <w:r>
         <w:rPr>
@@ -1377,15 +1377,15 @@
     </w:p>
     <w:p>
       <w:pPr>
-        <w:pStyle w:val="style26"/>
-      </w:pPr>
-      <w:r>
-        <w:rPr/>
-      </w:r>
-    </w:p>
-    <w:p>
-      <w:pPr>
-        <w:pStyle w:val="style26"/>
+        <w:pStyle w:val="style27"/>
+      </w:pPr>
+      <w:r>
+        <w:rPr/>
+      </w:r>
+    </w:p>
+    <w:p>
+      <w:pPr>
+        <w:pStyle w:val="style27"/>
       </w:pPr>
       <w:r>
         <w:rPr>
@@ -1398,7 +1398,7 @@
     </w:p>
     <w:p>
       <w:pPr>
-        <w:pStyle w:val="style26"/>
+        <w:pStyle w:val="style27"/>
       </w:pPr>
       <w:r>
         <w:rPr>
@@ -1411,15 +1411,15 @@
     </w:p>
     <w:p>
       <w:pPr>
-        <w:pStyle w:val="style26"/>
-      </w:pPr>
-      <w:r>
-        <w:rPr/>
-      </w:r>
-    </w:p>
-    <w:p>
-      <w:pPr>
-        <w:pStyle w:val="style26"/>
+        <w:pStyle w:val="style27"/>
+      </w:pPr>
+      <w:r>
+        <w:rPr/>
+      </w:r>
+    </w:p>
+    <w:p>
+      <w:pPr>
+        <w:pStyle w:val="style27"/>
       </w:pPr>
       <w:r>
         <w:rPr>
@@ -1432,7 +1432,7 @@
     </w:p>
     <w:p>
       <w:pPr>
-        <w:pStyle w:val="style26"/>
+        <w:pStyle w:val="style27"/>
       </w:pPr>
       <w:hyperlink r:id="rId3">
         <w:r>
@@ -1457,15 +1457,15 @@
     </w:p>
     <w:p>
       <w:pPr>
-        <w:pStyle w:val="style26"/>
-      </w:pPr>
-      <w:r>
-        <w:rPr/>
-      </w:r>
-    </w:p>
-    <w:p>
-      <w:pPr>
-        <w:pStyle w:val="style26"/>
+        <w:pStyle w:val="style27"/>
+      </w:pPr>
+      <w:r>
+        <w:rPr/>
+      </w:r>
+    </w:p>
+    <w:p>
+      <w:pPr>
+        <w:pStyle w:val="style27"/>
       </w:pPr>
       <w:r>
         <w:rPr>
@@ -1473,20 +1473,25 @@
           <w:bCs/>
           <w:color w:val="0000FF"/>
         </w:rPr>
-        <w:t xml:space="preserve">Create database “madhack”, schema “madhack”, </w:t>
-      </w:r>
+        <w:t>Create database “madhack”, schema “madhack”, and create tables</w:t>
+      </w:r>
+    </w:p>
+    <w:p>
+      <w:pPr>
+        <w:pStyle w:val="style27"/>
+      </w:pPr>
       <w:r>
         <w:rPr>
           <w:b/>
           <w:bCs/>
           <w:color w:val="0000FF"/>
         </w:rPr>
-        <w:t>and create tables</w:t>
-      </w:r>
-    </w:p>
-    <w:p>
-      <w:pPr>
-        <w:pStyle w:val="style26"/>
+        <w:t>username: madhack</w:t>
+      </w:r>
+    </w:p>
+    <w:p>
+      <w:pPr>
+        <w:pStyle w:val="style27"/>
       </w:pPr>
       <w:r>
         <w:rPr>
@@ -1494,25 +1499,12 @@
           <w:bCs/>
           <w:color w:val="0000FF"/>
         </w:rPr>
-        <w:t>username: madhack</w:t>
-      </w:r>
-    </w:p>
-    <w:p>
-      <w:pPr>
-        <w:pStyle w:val="style26"/>
-      </w:pPr>
-      <w:r>
-        <w:rPr>
-          <w:b/>
-          <w:bCs/>
-          <w:color w:val="0000FF"/>
-        </w:rPr>
         <w:t>password: madhack</w:t>
       </w:r>
     </w:p>
     <w:p>
       <w:pPr>
-        <w:pStyle w:val="style26"/>
+        <w:pStyle w:val="style27"/>
       </w:pPr>
       <w:r>
         <w:rPr>
@@ -1525,7 +1517,7 @@
     </w:p>
     <w:p>
       <w:pPr>
-        <w:pStyle w:val="style26"/>
+        <w:pStyle w:val="style27"/>
       </w:pPr>
       <w:r>
         <w:rPr>
@@ -1549,7 +1541,7 @@
     </w:p>
     <w:p>
       <w:pPr>
-        <w:pStyle w:val="style26"/>
+        <w:pStyle w:val="style27"/>
       </w:pPr>
       <w:r>
         <w:rPr>
@@ -1562,7 +1554,7 @@
     </w:p>
     <w:p>
       <w:pPr>
-        <w:pStyle w:val="style26"/>
+        <w:pStyle w:val="style27"/>
       </w:pPr>
       <w:r>
         <w:rPr>
@@ -1575,7 +1567,7 @@
     </w:p>
     <w:p>
       <w:pPr>
-        <w:pStyle w:val="style26"/>
+        <w:pStyle w:val="style27"/>
       </w:pPr>
       <w:r>
         <w:rPr>
@@ -1588,15 +1580,15 @@
     </w:p>
     <w:p>
       <w:pPr>
-        <w:pStyle w:val="style26"/>
-      </w:pPr>
-      <w:r>
-        <w:rPr/>
-      </w:r>
-    </w:p>
-    <w:p>
-      <w:pPr>
-        <w:pStyle w:val="style26"/>
+        <w:pStyle w:val="style27"/>
+      </w:pPr>
+      <w:r>
+        <w:rPr/>
+      </w:r>
+    </w:p>
+    <w:p>
+      <w:pPr>
+        <w:pStyle w:val="style27"/>
       </w:pPr>
       <w:r>
         <w:rPr/>
@@ -1605,37 +1597,30 @@
     </w:p>
     <w:p>
       <w:pPr>
-        <w:pStyle w:val="style26"/>
-      </w:pPr>
-      <w:r>
-        <w:rPr/>
-      </w:r>
-    </w:p>
-    <w:p>
-      <w:pPr>
-        <w:pStyle w:val="style26"/>
-      </w:pPr>
-      <w:r>
-        <w:rPr/>
-      </w:r>
-    </w:p>
-    <w:p>
-      <w:pPr>
-        <w:pStyle w:val="style26"/>
+        <w:pStyle w:val="style27"/>
+      </w:pPr>
+      <w:r>
+        <w:rPr/>
+      </w:r>
+    </w:p>
+    <w:p>
+      <w:pPr>
+        <w:pStyle w:val="style27"/>
+      </w:pPr>
+      <w:r>
+        <w:rPr/>
+      </w:r>
+    </w:p>
+    <w:p>
+      <w:pPr>
+        <w:pStyle w:val="style27"/>
       </w:pPr>
       <w:r>
         <w:rPr>
           <w:b/>
           <w:bCs/>
         </w:rPr>
-        <w:t xml:space="preserve">JDBC </w:t>
-      </w:r>
-      <w:r>
-        <w:rPr>
-          <w:b/>
-          <w:bCs/>
-        </w:rPr>
-        <w:t>Connection URL:</w:t>
+        <w:t>JDBC Connection URL:</w:t>
       </w:r>
       <w:r>
         <w:rPr/>
@@ -1652,15 +1637,15 @@
     </w:p>
     <w:p>
       <w:pPr>
-        <w:pStyle w:val="style26"/>
-      </w:pPr>
-      <w:r>
-        <w:rPr/>
-      </w:r>
-    </w:p>
-    <w:p>
-      <w:pPr>
-        <w:pStyle w:val="style26"/>
+        <w:pStyle w:val="style27"/>
+      </w:pPr>
+      <w:r>
+        <w:rPr/>
+      </w:r>
+    </w:p>
+    <w:p>
+      <w:pPr>
+        <w:pStyle w:val="style27"/>
       </w:pPr>
       <w:r>
         <w:rPr>
@@ -1679,7 +1664,7 @@
     </w:p>
     <w:p>
       <w:pPr>
-        <w:pStyle w:val="style26"/>
+        <w:pStyle w:val="style27"/>
       </w:pPr>
       <w:hyperlink r:id="rId4">
         <w:r>
@@ -1702,23 +1687,23 @@
     </w:p>
     <w:p>
       <w:pPr>
-        <w:pStyle w:val="style26"/>
-      </w:pPr>
-      <w:r>
-        <w:rPr/>
-      </w:r>
-    </w:p>
-    <w:p>
-      <w:pPr>
-        <w:pStyle w:val="style26"/>
-      </w:pPr>
-      <w:r>
-        <w:rPr/>
-      </w:r>
-    </w:p>
-    <w:p>
-      <w:pPr>
-        <w:pStyle w:val="style26"/>
+        <w:pStyle w:val="style27"/>
+      </w:pPr>
+      <w:r>
+        <w:rPr/>
+      </w:r>
+    </w:p>
+    <w:p>
+      <w:pPr>
+        <w:pStyle w:val="style27"/>
+      </w:pPr>
+      <w:r>
+        <w:rPr/>
+      </w:r>
+    </w:p>
+    <w:p>
+      <w:pPr>
+        <w:pStyle w:val="style27"/>
       </w:pPr>
       <w:r>
         <w:rPr/>
@@ -1735,7 +1720,7 @@
     </w:p>
     <w:p>
       <w:pPr>
-        <w:pStyle w:val="style19"/>
+        <w:pStyle w:val="style20"/>
       </w:pPr>
       <w:r>
         <w:rPr/>
@@ -1744,7 +1729,7 @@
     </w:p>
     <w:p>
       <w:pPr>
-        <w:pStyle w:val="style26"/>
+        <w:pStyle w:val="style27"/>
         <w:pBdr>
           <w:top w:color="000001" w:space="0" w:sz="2" w:val="single"/>
           <w:left w:val="none"/>
@@ -1763,23 +1748,23 @@
     </w:p>
     <w:p>
       <w:pPr>
-        <w:pStyle w:val="style26"/>
-        <w:pBdr>
-          <w:top w:color="000001" w:space="0" w:sz="2" w:val="single"/>
-          <w:left w:val="none"/>
-          <w:bottom w:color="000001" w:space="0" w:sz="2" w:val="single"/>
-          <w:insideH w:color="000001" w:space="0" w:sz="2" w:val="single"/>
-          <w:right w:val="none"/>
-          <w:insideV w:val="none"/>
-        </w:pBdr>
-      </w:pPr>
-      <w:r>
-        <w:rPr/>
-      </w:r>
-    </w:p>
-    <w:p>
-      <w:pPr>
-        <w:pStyle w:val="style26"/>
+        <w:pStyle w:val="style27"/>
+        <w:pBdr>
+          <w:top w:color="000001" w:space="0" w:sz="2" w:val="single"/>
+          <w:left w:val="none"/>
+          <w:bottom w:color="000001" w:space="0" w:sz="2" w:val="single"/>
+          <w:insideH w:color="000001" w:space="0" w:sz="2" w:val="single"/>
+          <w:right w:val="none"/>
+          <w:insideV w:val="none"/>
+        </w:pBdr>
+      </w:pPr>
+      <w:r>
+        <w:rPr/>
+      </w:r>
+    </w:p>
+    <w:p>
+      <w:pPr>
+        <w:pStyle w:val="style27"/>
         <w:pBdr>
           <w:top w:color="000001" w:space="0" w:sz="2" w:val="single"/>
           <w:left w:val="none"/>
@@ -1796,7 +1781,7 @@
     </w:p>
     <w:p>
       <w:pPr>
-        <w:pStyle w:val="style26"/>
+        <w:pStyle w:val="style27"/>
         <w:pBdr>
           <w:top w:color="000001" w:space="0" w:sz="2" w:val="single"/>
           <w:left w:val="none"/>
@@ -1814,7 +1799,7 @@
     </w:p>
     <w:p>
       <w:pPr>
-        <w:pStyle w:val="style26"/>
+        <w:pStyle w:val="style27"/>
         <w:pBdr>
           <w:top w:color="000001" w:space="0" w:sz="2" w:val="single"/>
           <w:left w:val="none"/>
@@ -1832,7 +1817,7 @@
     </w:p>
     <w:p>
       <w:pPr>
-        <w:pStyle w:val="style26"/>
+        <w:pStyle w:val="style27"/>
         <w:pBdr>
           <w:top w:color="000001" w:space="0" w:sz="2" w:val="single"/>
           <w:left w:val="none"/>
@@ -1850,7 +1835,7 @@
     </w:p>
     <w:p>
       <w:pPr>
-        <w:pStyle w:val="style26"/>
+        <w:pStyle w:val="style27"/>
         <w:pBdr>
           <w:top w:color="000001" w:space="0" w:sz="2" w:val="single"/>
           <w:left w:val="none"/>
@@ -1868,7 +1853,7 @@
     </w:p>
     <w:p>
       <w:pPr>
-        <w:pStyle w:val="style26"/>
+        <w:pStyle w:val="style27"/>
         <w:pBdr>
           <w:top w:color="000001" w:space="0" w:sz="2" w:val="single"/>
           <w:left w:val="none"/>
@@ -1886,7 +1871,7 @@
     </w:p>
     <w:p>
       <w:pPr>
-        <w:pStyle w:val="style26"/>
+        <w:pStyle w:val="style27"/>
         <w:pBdr>
           <w:top w:color="000001" w:space="0" w:sz="2" w:val="single"/>
           <w:left w:val="none"/>
@@ -1904,7 +1889,7 @@
     </w:p>
     <w:p>
       <w:pPr>
-        <w:pStyle w:val="style26"/>
+        <w:pStyle w:val="style27"/>
         <w:pBdr>
           <w:top w:color="000001" w:space="0" w:sz="2" w:val="single"/>
           <w:left w:val="none"/>
@@ -1921,23 +1906,23 @@
     </w:p>
     <w:p>
       <w:pPr>
-        <w:pStyle w:val="style26"/>
-        <w:pBdr>
-          <w:top w:color="000001" w:space="0" w:sz="2" w:val="single"/>
-          <w:left w:val="none"/>
-          <w:bottom w:color="000001" w:space="0" w:sz="2" w:val="single"/>
-          <w:insideH w:color="000001" w:space="0" w:sz="2" w:val="single"/>
-          <w:right w:val="none"/>
-          <w:insideV w:val="none"/>
-        </w:pBdr>
-      </w:pPr>
-      <w:r>
-        <w:rPr/>
-      </w:r>
-    </w:p>
-    <w:p>
-      <w:pPr>
-        <w:pStyle w:val="style26"/>
+        <w:pStyle w:val="style27"/>
+        <w:pBdr>
+          <w:top w:color="000001" w:space="0" w:sz="2" w:val="single"/>
+          <w:left w:val="none"/>
+          <w:bottom w:color="000001" w:space="0" w:sz="2" w:val="single"/>
+          <w:insideH w:color="000001" w:space="0" w:sz="2" w:val="single"/>
+          <w:right w:val="none"/>
+          <w:insideV w:val="none"/>
+        </w:pBdr>
+      </w:pPr>
+      <w:r>
+        <w:rPr/>
+      </w:r>
+    </w:p>
+    <w:p>
+      <w:pPr>
+        <w:pStyle w:val="style27"/>
         <w:pBdr>
           <w:top w:color="000001" w:space="0" w:sz="2" w:val="single"/>
           <w:left w:val="none"/>
@@ -1954,23 +1939,23 @@
     </w:p>
     <w:p>
       <w:pPr>
-        <w:pStyle w:val="style26"/>
-        <w:pBdr>
-          <w:top w:color="000001" w:space="0" w:sz="2" w:val="single"/>
-          <w:left w:val="none"/>
-          <w:bottom w:color="000001" w:space="0" w:sz="2" w:val="single"/>
-          <w:insideH w:color="000001" w:space="0" w:sz="2" w:val="single"/>
-          <w:right w:val="none"/>
-          <w:insideV w:val="none"/>
-        </w:pBdr>
-      </w:pPr>
-      <w:r>
-        <w:rPr/>
-      </w:r>
-    </w:p>
-    <w:p>
-      <w:pPr>
-        <w:pStyle w:val="style26"/>
+        <w:pStyle w:val="style27"/>
+        <w:pBdr>
+          <w:top w:color="000001" w:space="0" w:sz="2" w:val="single"/>
+          <w:left w:val="none"/>
+          <w:bottom w:color="000001" w:space="0" w:sz="2" w:val="single"/>
+          <w:insideH w:color="000001" w:space="0" w:sz="2" w:val="single"/>
+          <w:right w:val="none"/>
+          <w:insideV w:val="none"/>
+        </w:pBdr>
+      </w:pPr>
+      <w:r>
+        <w:rPr/>
+      </w:r>
+    </w:p>
+    <w:p>
+      <w:pPr>
+        <w:pStyle w:val="style27"/>
         <w:pBdr>
           <w:top w:color="000001" w:space="0" w:sz="2" w:val="single"/>
           <w:left w:val="none"/>
@@ -1987,23 +1972,23 @@
     </w:p>
     <w:p>
       <w:pPr>
-        <w:pStyle w:val="style26"/>
-        <w:pBdr>
-          <w:top w:color="000001" w:space="0" w:sz="2" w:val="single"/>
-          <w:left w:val="none"/>
-          <w:bottom w:color="000001" w:space="0" w:sz="2" w:val="single"/>
-          <w:insideH w:color="000001" w:space="0" w:sz="2" w:val="single"/>
-          <w:right w:val="none"/>
-          <w:insideV w:val="none"/>
-        </w:pBdr>
-      </w:pPr>
-      <w:r>
-        <w:rPr/>
-      </w:r>
-    </w:p>
-    <w:p>
-      <w:pPr>
-        <w:pStyle w:val="style26"/>
+        <w:pStyle w:val="style27"/>
+        <w:pBdr>
+          <w:top w:color="000001" w:space="0" w:sz="2" w:val="single"/>
+          <w:left w:val="none"/>
+          <w:bottom w:color="000001" w:space="0" w:sz="2" w:val="single"/>
+          <w:insideH w:color="000001" w:space="0" w:sz="2" w:val="single"/>
+          <w:right w:val="none"/>
+          <w:insideV w:val="none"/>
+        </w:pBdr>
+      </w:pPr>
+      <w:r>
+        <w:rPr/>
+      </w:r>
+    </w:p>
+    <w:p>
+      <w:pPr>
+        <w:pStyle w:val="style27"/>
         <w:pBdr>
           <w:top w:color="000001" w:space="0" w:sz="2" w:val="single"/>
           <w:left w:val="none"/>
@@ -2020,48 +2005,40 @@
     </w:p>
     <w:p>
       <w:pPr>
-        <w:pStyle w:val="style26"/>
-        <w:pBdr>
-          <w:top w:color="000001" w:space="0" w:sz="2" w:val="single"/>
-          <w:left w:val="none"/>
-          <w:bottom w:color="000001" w:space="0" w:sz="2" w:val="single"/>
-          <w:insideH w:color="000001" w:space="0" w:sz="2" w:val="single"/>
-          <w:right w:val="none"/>
-          <w:insideV w:val="none"/>
-        </w:pBdr>
-      </w:pPr>
-      <w:r>
-        <w:rPr/>
-      </w:r>
-    </w:p>
-    <w:p>
-      <w:pPr>
-        <w:pStyle w:val="style26"/>
-        <w:pBdr>
-          <w:top w:color="000001" w:space="0" w:sz="2" w:val="single"/>
-          <w:left w:val="none"/>
-          <w:bottom w:color="000001" w:space="0" w:sz="2" w:val="single"/>
-          <w:insideH w:color="000001" w:space="0" w:sz="2" w:val="single"/>
-          <w:right w:val="none"/>
-          <w:insideV w:val="none"/>
-        </w:pBdr>
-      </w:pPr>
-      <w:r>
-        <w:rPr/>
-        <w:t>CREATE IN</w:t>
-      </w:r>
-      <w:r>
-        <w:rPr/>
-        <w:t>D</w:t>
-      </w:r>
-      <w:r>
-        <w:rPr/>
-        <w:t>EX IDX4_GROUP_EVENT ON GROUP_EVENT(MASTER_MDN);</w:t>
-      </w:r>
-    </w:p>
-    <w:p>
-      <w:pPr>
-        <w:pStyle w:val="style26"/>
+        <w:pStyle w:val="style27"/>
+        <w:pBdr>
+          <w:top w:color="000001" w:space="0" w:sz="2" w:val="single"/>
+          <w:left w:val="none"/>
+          <w:bottom w:color="000001" w:space="0" w:sz="2" w:val="single"/>
+          <w:insideH w:color="000001" w:space="0" w:sz="2" w:val="single"/>
+          <w:right w:val="none"/>
+          <w:insideV w:val="none"/>
+        </w:pBdr>
+      </w:pPr>
+      <w:r>
+        <w:rPr/>
+      </w:r>
+    </w:p>
+    <w:p>
+      <w:pPr>
+        <w:pStyle w:val="style27"/>
+        <w:pBdr>
+          <w:top w:color="000001" w:space="0" w:sz="2" w:val="single"/>
+          <w:left w:val="none"/>
+          <w:bottom w:color="000001" w:space="0" w:sz="2" w:val="single"/>
+          <w:insideH w:color="000001" w:space="0" w:sz="2" w:val="single"/>
+          <w:right w:val="none"/>
+          <w:insideV w:val="none"/>
+        </w:pBdr>
+      </w:pPr>
+      <w:r>
+        <w:rPr/>
+        <w:t>CREATE INDEX IDX4_GROUP_EVENT ON GROUP_EVENT(MASTER_MDN);</w:t>
+      </w:r>
+    </w:p>
+    <w:p>
+      <w:pPr>
+        <w:pStyle w:val="style27"/>
       </w:pPr>
       <w:bookmarkStart w:id="2" w:name="__DdeLink__1834_1934848581"/>
       <w:bookmarkStart w:id="3" w:name="__DdeLink__1834_1934848581"/>
@@ -2072,39 +2049,39 @@
     </w:p>
     <w:p>
       <w:pPr>
-        <w:pStyle w:val="style26"/>
-        <w:pBdr>
-          <w:top w:color="000001" w:space="0" w:sz="2" w:val="single"/>
-          <w:left w:val="none"/>
-          <w:bottom w:color="000001" w:space="0" w:sz="2" w:val="single"/>
-          <w:insideH w:color="000001" w:space="0" w:sz="2" w:val="single"/>
-          <w:right w:val="none"/>
-          <w:insideV w:val="none"/>
-        </w:pBdr>
-      </w:pPr>
-      <w:r>
-        <w:rPr/>
-      </w:r>
-    </w:p>
-    <w:p>
-      <w:pPr>
-        <w:pStyle w:val="style26"/>
-        <w:pBdr>
-          <w:top w:color="000001" w:space="0" w:sz="2" w:val="single"/>
-          <w:left w:val="none"/>
-          <w:bottom w:color="000001" w:space="0" w:sz="2" w:val="single"/>
-          <w:insideH w:color="000001" w:space="0" w:sz="2" w:val="single"/>
-          <w:right w:val="none"/>
-          <w:insideV w:val="none"/>
-        </w:pBdr>
-      </w:pPr>
-      <w:r>
-        <w:rPr/>
-      </w:r>
-    </w:p>
-    <w:p>
-      <w:pPr>
-        <w:pStyle w:val="style26"/>
+        <w:pStyle w:val="style27"/>
+        <w:pBdr>
+          <w:top w:color="000001" w:space="0" w:sz="2" w:val="single"/>
+          <w:left w:val="none"/>
+          <w:bottom w:color="000001" w:space="0" w:sz="2" w:val="single"/>
+          <w:insideH w:color="000001" w:space="0" w:sz="2" w:val="single"/>
+          <w:right w:val="none"/>
+          <w:insideV w:val="none"/>
+        </w:pBdr>
+      </w:pPr>
+      <w:r>
+        <w:rPr/>
+      </w:r>
+    </w:p>
+    <w:p>
+      <w:pPr>
+        <w:pStyle w:val="style27"/>
+        <w:pBdr>
+          <w:top w:color="000001" w:space="0" w:sz="2" w:val="single"/>
+          <w:left w:val="none"/>
+          <w:bottom w:color="000001" w:space="0" w:sz="2" w:val="single"/>
+          <w:insideH w:color="000001" w:space="0" w:sz="2" w:val="single"/>
+          <w:right w:val="none"/>
+          <w:insideV w:val="none"/>
+        </w:pBdr>
+      </w:pPr>
+      <w:r>
+        <w:rPr/>
+      </w:r>
+    </w:p>
+    <w:p>
+      <w:pPr>
+        <w:pStyle w:val="style27"/>
         <w:pBdr>
           <w:top w:color="000001" w:space="0" w:sz="2" w:val="single"/>
           <w:left w:val="none"/>
@@ -2121,7 +2098,7 @@
     </w:p>
     <w:p>
       <w:pPr>
-        <w:pStyle w:val="style26"/>
+        <w:pStyle w:val="style27"/>
         <w:pBdr>
           <w:top w:color="000001" w:space="0" w:sz="2" w:val="single"/>
           <w:left w:val="none"/>
@@ -2141,7 +2118,7 @@
     </w:p>
     <w:p>
       <w:pPr>
-        <w:pStyle w:val="style26"/>
+        <w:pStyle w:val="style27"/>
         <w:pBdr>
           <w:top w:color="000001" w:space="0" w:sz="2" w:val="single"/>
           <w:left w:val="none"/>
@@ -2162,7 +2139,7 @@
     </w:p>
     <w:p>
       <w:pPr>
-        <w:pStyle w:val="style26"/>
+        <w:pStyle w:val="style27"/>
         <w:pBdr>
           <w:top w:color="000001" w:space="0" w:sz="2" w:val="single"/>
           <w:left w:val="none"/>
@@ -2183,7 +2160,7 @@
     </w:p>
     <w:p>
       <w:pPr>
-        <w:pStyle w:val="style26"/>
+        <w:pStyle w:val="style27"/>
         <w:pBdr>
           <w:top w:color="000001" w:space="0" w:sz="2" w:val="single"/>
           <w:left w:val="none"/>
@@ -2204,7 +2181,7 @@
     </w:p>
     <w:p>
       <w:pPr>
-        <w:pStyle w:val="style26"/>
+        <w:pStyle w:val="style27"/>
         <w:pBdr>
           <w:top w:color="000001" w:space="0" w:sz="2" w:val="single"/>
           <w:left w:val="none"/>
@@ -2225,7 +2202,33 @@
     </w:p>
     <w:p>
       <w:pPr>
-        <w:pStyle w:val="style26"/>
+        <w:pStyle w:val="style27"/>
+        <w:pBdr>
+          <w:top w:color="000001" w:space="0" w:sz="2" w:val="single"/>
+          <w:left w:val="none"/>
+          <w:bottom w:color="000001" w:space="0" w:sz="2" w:val="single"/>
+          <w:insideH w:color="000001" w:space="0" w:sz="2" w:val="single"/>
+          <w:right w:val="none"/>
+          <w:insideV w:val="none"/>
+        </w:pBdr>
+        <w:shd w:fill="FFFF99" w:val="clear"/>
+      </w:pPr>
+      <w:r>
+        <w:rPr>
+          <w:color w:val="355E00"/>
+        </w:rPr>
+        <w:tab/>
+      </w:r>
+      <w:r>
+        <w:rPr>
+          <w:color w:val="355E00"/>
+        </w:rPr>
+        <w:t>SHOW_NAME,</w:t>
+      </w:r>
+    </w:p>
+    <w:p>
+      <w:pPr>
+        <w:pStyle w:val="style27"/>
         <w:pBdr>
           <w:top w:color="000001" w:space="0" w:sz="2" w:val="single"/>
           <w:left w:val="none"/>
@@ -2246,7 +2249,7 @@
     </w:p>
     <w:p>
       <w:pPr>
-        <w:pStyle w:val="style26"/>
+        <w:pStyle w:val="style27"/>
         <w:pBdr>
           <w:top w:color="000001" w:space="0" w:sz="2" w:val="single"/>
           <w:left w:val="none"/>
@@ -2266,7 +2269,7 @@
     </w:p>
     <w:p>
       <w:pPr>
-        <w:pStyle w:val="style26"/>
+        <w:pStyle w:val="style27"/>
         <w:pBdr>
           <w:top w:color="000001" w:space="0" w:sz="2" w:val="single"/>
           <w:left w:val="none"/>
@@ -2287,7 +2290,7 @@
     </w:p>
     <w:p>
       <w:pPr>
-        <w:pStyle w:val="style26"/>
+        <w:pStyle w:val="style27"/>
         <w:pBdr>
           <w:top w:color="000001" w:space="0" w:sz="2" w:val="single"/>
           <w:left w:val="none"/>
@@ -2308,7 +2311,7 @@
     </w:p>
     <w:p>
       <w:pPr>
-        <w:pStyle w:val="style26"/>
+        <w:pStyle w:val="style27"/>
         <w:pBdr>
           <w:top w:color="000001" w:space="0" w:sz="2" w:val="single"/>
           <w:left w:val="none"/>
@@ -2329,7 +2332,7 @@
     </w:p>
     <w:p>
       <w:pPr>
-        <w:pStyle w:val="style26"/>
+        <w:pStyle w:val="style27"/>
         <w:pBdr>
           <w:top w:color="000001" w:space="0" w:sz="2" w:val="single"/>
           <w:left w:val="none"/>
@@ -2350,7 +2353,28 @@
     </w:p>
     <w:p>
       <w:pPr>
-        <w:pStyle w:val="style26"/>
+        <w:pStyle w:val="style27"/>
+        <w:pBdr>
+          <w:top w:color="000001" w:space="0" w:sz="2" w:val="single"/>
+          <w:left w:val="none"/>
+          <w:bottom w:color="000001" w:space="0" w:sz="2" w:val="single"/>
+          <w:insideH w:color="000001" w:space="0" w:sz="2" w:val="single"/>
+          <w:right w:val="none"/>
+          <w:insideV w:val="none"/>
+        </w:pBdr>
+        <w:shd w:fill="FFFF99" w:val="clear"/>
+      </w:pPr>
+      <w:r>
+        <w:rPr>
+          <w:color w:val="355E00"/>
+        </w:rPr>
+        <w:tab/>
+        <w:t>?,</w:t>
+      </w:r>
+    </w:p>
+    <w:p>
+      <w:pPr>
+        <w:pStyle w:val="style27"/>
         <w:pBdr>
           <w:top w:color="000001" w:space="0" w:sz="2" w:val="single"/>
           <w:left w:val="none"/>
@@ -2371,7 +2395,7 @@
     </w:p>
     <w:p>
       <w:pPr>
-        <w:pStyle w:val="style26"/>
+        <w:pStyle w:val="style27"/>
       </w:pPr>
       <w:r>
         <w:rPr>
@@ -2382,7 +2406,7 @@
     </w:p>
     <w:p>
       <w:pPr>
-        <w:pStyle w:val="style19"/>
+        <w:pStyle w:val="style20"/>
         <w:pBdr>
           <w:top w:color="000001" w:space="0" w:sz="2" w:val="single"/>
           <w:left w:val="none"/>
@@ -2399,6 +2423,58 @@
     </w:p>
     <w:p>
       <w:pPr>
+        <w:pStyle w:val="style20"/>
+        <w:pBdr>
+          <w:top w:color="000001" w:space="0" w:sz="2" w:val="single"/>
+          <w:left w:val="none"/>
+          <w:bottom w:color="000001" w:space="0" w:sz="2" w:val="single"/>
+          <w:insideH w:color="000001" w:space="0" w:sz="2" w:val="single"/>
+          <w:right w:val="none"/>
+          <w:insideV w:val="none"/>
+        </w:pBdr>
+        <w:shd w:fill="FFFFCC" w:val="clear"/>
+      </w:pPr>
+      <w:r>
+        <w:rPr/>
+      </w:r>
+    </w:p>
+    <w:p>
+      <w:pPr>
+        <w:pStyle w:val="style20"/>
+        <w:pBdr>
+          <w:top w:color="000001" w:space="0" w:sz="2" w:val="single"/>
+          <w:left w:val="none"/>
+          <w:bottom w:color="000001" w:space="0" w:sz="2" w:val="single"/>
+          <w:insideH w:color="000001" w:space="0" w:sz="2" w:val="single"/>
+          <w:right w:val="none"/>
+          <w:insideV w:val="none"/>
+        </w:pBdr>
+        <w:shd w:fill="FFFFCC" w:val="clear"/>
+      </w:pPr>
+      <w:r>
+        <w:rPr/>
+      </w:r>
+    </w:p>
+    <w:p>
+      <w:pPr>
+        <w:pStyle w:val="style27"/>
+        <w:pBdr>
+          <w:top w:color="000001" w:space="0" w:sz="2" w:val="single"/>
+          <w:left w:val="none"/>
+          <w:bottom w:color="000001" w:space="0" w:sz="2" w:val="single"/>
+          <w:insideH w:color="000001" w:space="0" w:sz="2" w:val="single"/>
+          <w:right w:val="none"/>
+          <w:insideV w:val="none"/>
+        </w:pBdr>
+        <w:shd w:fill="FFFFCC" w:val="clear"/>
+      </w:pPr>
+      <w:r>
+        <w:rPr/>
+        <w:t>ALTER TABLE GROUP_EVENT ADD COLUMN SHOW_NAME VARCHAR(1024) DEFAULT NULL;</w:t>
+      </w:r>
+    </w:p>
+    <w:p>
+      <w:pPr>
         <w:pStyle w:val="style2"/>
       </w:pPr>
       <w:r>
@@ -2408,7 +2484,7 @@
     </w:p>
     <w:p>
       <w:pPr>
-        <w:pStyle w:val="style26"/>
+        <w:pStyle w:val="style27"/>
       </w:pPr>
       <w:r>
         <w:rPr>
@@ -2420,7 +2496,7 @@
     </w:p>
     <w:p>
       <w:pPr>
-        <w:pStyle w:val="style26"/>
+        <w:pStyle w:val="style27"/>
       </w:pPr>
       <w:r>
         <w:rPr>
@@ -2433,7 +2509,7 @@
     </w:p>
     <w:p>
       <w:pPr>
-        <w:pStyle w:val="style26"/>
+        <w:pStyle w:val="style27"/>
       </w:pPr>
       <w:r>
         <w:rPr>
@@ -2446,7 +2522,7 @@
     </w:p>
     <w:p>
       <w:pPr>
-        <w:pStyle w:val="style26"/>
+        <w:pStyle w:val="style27"/>
       </w:pPr>
       <w:r>
         <w:rPr>
@@ -2459,7 +2535,7 @@
     </w:p>
     <w:p>
       <w:pPr>
-        <w:pStyle w:val="style26"/>
+        <w:pStyle w:val="style27"/>
       </w:pPr>
       <w:r>
         <w:rPr>
@@ -2471,15 +2547,15 @@
     </w:p>
     <w:p>
       <w:pPr>
-        <w:pStyle w:val="style26"/>
-      </w:pPr>
-      <w:r>
-        <w:rPr/>
-      </w:r>
-    </w:p>
-    <w:p>
-      <w:pPr>
-        <w:pStyle w:val="style26"/>
+        <w:pStyle w:val="style27"/>
+      </w:pPr>
+      <w:r>
+        <w:rPr/>
+      </w:r>
+    </w:p>
+    <w:p>
+      <w:pPr>
+        <w:pStyle w:val="style27"/>
       </w:pPr>
       <w:r>
         <w:rPr>
@@ -2491,15 +2567,15 @@
     </w:p>
     <w:p>
       <w:pPr>
-        <w:pStyle w:val="style26"/>
-      </w:pPr>
-      <w:r>
-        <w:rPr/>
-      </w:r>
-    </w:p>
-    <w:p>
-      <w:pPr>
-        <w:pStyle w:val="style26"/>
+        <w:pStyle w:val="style27"/>
+      </w:pPr>
+      <w:r>
+        <w:rPr/>
+      </w:r>
+    </w:p>
+    <w:p>
+      <w:pPr>
+        <w:pStyle w:val="style27"/>
       </w:pPr>
       <w:r>
         <w:rPr>
@@ -2511,7 +2587,7 @@
     </w:p>
     <w:p>
       <w:pPr>
-        <w:pStyle w:val="style26"/>
+        <w:pStyle w:val="style27"/>
       </w:pPr>
       <w:r>
         <w:rPr>
@@ -2523,15 +2599,15 @@
     </w:p>
     <w:p>
       <w:pPr>
-        <w:pStyle w:val="style26"/>
-      </w:pPr>
-      <w:r>
-        <w:rPr/>
-      </w:r>
-    </w:p>
-    <w:p>
-      <w:pPr>
-        <w:pStyle w:val="style26"/>
+        <w:pStyle w:val="style27"/>
+      </w:pPr>
+      <w:r>
+        <w:rPr/>
+      </w:r>
+    </w:p>
+    <w:p>
+      <w:pPr>
+        <w:pStyle w:val="style27"/>
       </w:pPr>
       <w:r>
         <w:rPr>
@@ -2543,7 +2619,7 @@
     </w:p>
     <w:p>
       <w:pPr>
-        <w:pStyle w:val="style26"/>
+        <w:pStyle w:val="style27"/>
       </w:pPr>
       <w:r>
         <w:rPr>
@@ -2555,47 +2631,47 @@
     </w:p>
     <w:p>
       <w:pPr>
-        <w:pStyle w:val="style26"/>
-      </w:pPr>
-      <w:r>
-        <w:rPr/>
-      </w:r>
-    </w:p>
-    <w:p>
-      <w:pPr>
-        <w:pStyle w:val="style26"/>
-      </w:pPr>
-      <w:r>
-        <w:rPr/>
-      </w:r>
-    </w:p>
-    <w:p>
-      <w:pPr>
-        <w:pStyle w:val="style26"/>
-      </w:pPr>
-      <w:r>
-        <w:rPr/>
-      </w:r>
-    </w:p>
-    <w:p>
-      <w:pPr>
-        <w:pStyle w:val="style26"/>
-      </w:pPr>
-      <w:r>
-        <w:rPr/>
-      </w:r>
-    </w:p>
-    <w:p>
-      <w:pPr>
-        <w:pStyle w:val="style26"/>
-      </w:pPr>
-      <w:r>
-        <w:rPr/>
-      </w:r>
-    </w:p>
-    <w:p>
-      <w:pPr>
-        <w:pStyle w:val="style19"/>
+        <w:pStyle w:val="style27"/>
+      </w:pPr>
+      <w:r>
+        <w:rPr/>
+      </w:r>
+    </w:p>
+    <w:p>
+      <w:pPr>
+        <w:pStyle w:val="style27"/>
+      </w:pPr>
+      <w:r>
+        <w:rPr/>
+      </w:r>
+    </w:p>
+    <w:p>
+      <w:pPr>
+        <w:pStyle w:val="style27"/>
+      </w:pPr>
+      <w:r>
+        <w:rPr/>
+      </w:r>
+    </w:p>
+    <w:p>
+      <w:pPr>
+        <w:pStyle w:val="style27"/>
+      </w:pPr>
+      <w:r>
+        <w:rPr/>
+      </w:r>
+    </w:p>
+    <w:p>
+      <w:pPr>
+        <w:pStyle w:val="style27"/>
+      </w:pPr>
+      <w:r>
+        <w:rPr/>
+      </w:r>
+    </w:p>
+    <w:p>
+      <w:pPr>
+        <w:pStyle w:val="style20"/>
         <w:spacing w:after="120" w:before="0"/>
         <w:contextualSpacing w:val="false"/>
       </w:pPr>
@@ -2983,6 +3059,7 @@
   </w:style>
   <w:style w:styleId="style1" w:type="paragraph">
     <w:name w:val="Heading 1"/>
+    <w:basedOn w:val="style19"/>
     <w:next w:val="style1"/>
     <w:pPr>
       <w:widowControl w:val="false"/>
@@ -2995,7 +3072,7 @@
       <w:rFonts w:ascii="Times New Roman" w:cs="Arial Unicode MS" w:eastAsia="Arial Unicode MS" w:hAnsi="Times New Roman"/>
       <w:b/>
       <w:i w:val="false"/>
-      <w:color w:val="auto"/>
+      <w:color w:val="00000A"/>
       <w:sz w:val="36"/>
       <w:szCs w:val="24"/>
       <w:lang w:bidi="hi-IN" w:eastAsia="zh-CN" w:val="en-US"/>
@@ -3003,6 +3080,7 @@
   </w:style>
   <w:style w:styleId="style2" w:type="paragraph">
     <w:name w:val="Heading 2"/>
+    <w:basedOn w:val="style19"/>
     <w:next w:val="style2"/>
     <w:pPr>
       <w:widowControl w:val="false"/>
@@ -3015,7 +3093,7 @@
       <w:rFonts w:ascii="Times New Roman" w:cs="Arial Unicode MS" w:eastAsia="Arial Unicode MS" w:hAnsi="Times New Roman"/>
       <w:b/>
       <w:i w:val="false"/>
-      <w:color w:val="auto"/>
+      <w:color w:val="00000A"/>
       <w:sz w:val="28"/>
       <w:szCs w:val="24"/>
       <w:lang w:bidi="hi-IN" w:eastAsia="zh-CN" w:val="en-US"/>
@@ -3023,6 +3101,7 @@
   </w:style>
   <w:style w:styleId="style3" w:type="paragraph">
     <w:name w:val="Heading 3"/>
+    <w:basedOn w:val="style19"/>
     <w:next w:val="style3"/>
     <w:pPr>
       <w:widowControl w:val="false"/>
@@ -3035,7 +3114,7 @@
       <w:rFonts w:ascii="Times New Roman" w:cs="Arial Unicode MS" w:eastAsia="Arial Unicode MS" w:hAnsi="Times New Roman"/>
       <w:b/>
       <w:i w:val="false"/>
-      <w:color w:val="auto"/>
+      <w:color w:val="00000A"/>
       <w:sz w:val="24"/>
       <w:szCs w:val="24"/>
       <w:lang w:bidi="hi-IN" w:eastAsia="zh-CN" w:val="en-US"/>
@@ -3043,6 +3122,7 @@
   </w:style>
   <w:style w:styleId="style4" w:type="paragraph">
     <w:name w:val="Heading 4"/>
+    <w:basedOn w:val="style19"/>
     <w:next w:val="style4"/>
     <w:pPr>
       <w:widowControl w:val="false"/>
@@ -3055,7 +3135,7 @@
       <w:rFonts w:ascii="Times New Roman" w:cs="Arial Unicode MS" w:eastAsia="Arial Unicode MS" w:hAnsi="Times New Roman"/>
       <w:b/>
       <w:i w:val="false"/>
-      <w:color w:val="auto"/>
+      <w:color w:val="00000A"/>
       <w:sz w:val="24"/>
       <w:szCs w:val="24"/>
       <w:lang w:bidi="hi-IN" w:eastAsia="zh-CN" w:val="en-US"/>
@@ -3063,6 +3143,7 @@
   </w:style>
   <w:style w:styleId="style5" w:type="paragraph">
     <w:name w:val="Heading 5"/>
+    <w:basedOn w:val="style19"/>
     <w:next w:val="style5"/>
     <w:pPr>
       <w:widowControl w:val="false"/>
@@ -3075,7 +3156,7 @@
       <w:rFonts w:ascii="Times New Roman" w:cs="Arial Unicode MS" w:eastAsia="Arial Unicode MS" w:hAnsi="Times New Roman"/>
       <w:b/>
       <w:i w:val="false"/>
-      <w:color w:val="auto"/>
+      <w:color w:val="00000A"/>
       <w:sz w:val="16"/>
       <w:szCs w:val="24"/>
       <w:lang w:bidi="hi-IN" w:eastAsia="zh-CN" w:val="en-US"/>
@@ -3083,6 +3164,7 @@
   </w:style>
   <w:style w:styleId="style6" w:type="paragraph">
     <w:name w:val="Heading 6"/>
+    <w:basedOn w:val="style19"/>
     <w:next w:val="style6"/>
     <w:pPr>
       <w:widowControl w:val="false"/>
@@ -3095,7 +3177,7 @@
       <w:rFonts w:ascii="Times New Roman" w:cs="Arial Unicode MS" w:eastAsia="Arial Unicode MS" w:hAnsi="Times New Roman"/>
       <w:b/>
       <w:i w:val="false"/>
-      <w:color w:val="auto"/>
+      <w:color w:val="00000A"/>
       <w:sz w:val="16"/>
       <w:szCs w:val="24"/>
       <w:lang w:bidi="hi-IN" w:eastAsia="zh-CN" w:val="en-US"/>
@@ -3148,10 +3230,29 @@
       <w:vertAlign w:val="baseline"/>
     </w:rPr>
   </w:style>
-  <w:style w:styleId="style18" w:type="paragraph">
+  <w:style w:styleId="style18" w:type="character">
+    <w:name w:val="ListLabel 3"/>
+    <w:next w:val="style18"/>
+    <w:rPr>
+      <w:rFonts w:cs="Arial"/>
+      <w:b w:val="false"/>
+      <w:i w:val="false"/>
+      <w:caps w:val="false"/>
+      <w:smallCaps w:val="false"/>
+      <w:strike w:val="false"/>
+      <w:dstrike w:val="false"/>
+      <w:color w:val="1F497D"/>
+      <w:position w:val="0"/>
+      <w:sz w:val="24"/>
+      <w:sz w:val="24"/>
+      <w:u w:val="none"/>
+      <w:vertAlign w:val="baseline"/>
+    </w:rPr>
+  </w:style>
+  <w:style w:styleId="style19" w:type="paragraph">
     <w:name w:val="Heading"/>
     <w:basedOn w:val="style0"/>
-    <w:next w:val="style19"/>
+    <w:next w:val="style20"/>
     <w:pPr>
       <w:keepNext/>
       <w:spacing w:after="120" w:before="240"/>
@@ -3163,27 +3264,27 @@
       <w:szCs w:val="28"/>
     </w:rPr>
   </w:style>
-  <w:style w:styleId="style19" w:type="paragraph">
+  <w:style w:styleId="style20" w:type="paragraph">
     <w:name w:val="Text Body"/>
     <w:basedOn w:val="style0"/>
-    <w:next w:val="style19"/>
+    <w:next w:val="style20"/>
     <w:pPr>
       <w:spacing w:after="120" w:before="0"/>
       <w:contextualSpacing w:val="false"/>
     </w:pPr>
     <w:rPr/>
   </w:style>
-  <w:style w:styleId="style20" w:type="paragraph">
+  <w:style w:styleId="style21" w:type="paragraph">
     <w:name w:val="List"/>
-    <w:basedOn w:val="style19"/>
-    <w:next w:val="style20"/>
+    <w:basedOn w:val="style20"/>
+    <w:next w:val="style21"/>
     <w:pPr/>
     <w:rPr/>
   </w:style>
-  <w:style w:styleId="style21" w:type="paragraph">
+  <w:style w:styleId="style22" w:type="paragraph">
     <w:name w:val="Caption"/>
     <w:basedOn w:val="style0"/>
-    <w:next w:val="style21"/>
+    <w:next w:val="style22"/>
     <w:pPr>
       <w:suppressLineNumbers/>
       <w:spacing w:after="120" w:before="120"/>
@@ -3196,18 +3297,18 @@
       <w:szCs w:val="24"/>
     </w:rPr>
   </w:style>
-  <w:style w:styleId="style22" w:type="paragraph">
+  <w:style w:styleId="style23" w:type="paragraph">
     <w:name w:val="Index"/>
     <w:basedOn w:val="style0"/>
-    <w:next w:val="style22"/>
+    <w:next w:val="style23"/>
     <w:pPr>
       <w:suppressLineNumbers/>
     </w:pPr>
     <w:rPr/>
   </w:style>
-  <w:style w:styleId="style23" w:type="paragraph">
+  <w:style w:styleId="style24" w:type="paragraph">
     <w:name w:val="normal"/>
-    <w:next w:val="style23"/>
+    <w:next w:val="style24"/>
     <w:pPr>
       <w:widowControl/>
       <w:suppressAutoHyphens w:val="true"/>
@@ -3224,10 +3325,10 @@
       <w:lang w:bidi="hi-IN" w:eastAsia="zh-CN" w:val="en-US"/>
     </w:rPr>
   </w:style>
-  <w:style w:styleId="style24" w:type="paragraph">
+  <w:style w:styleId="style25" w:type="paragraph">
     <w:name w:val="Title"/>
-    <w:basedOn w:val="style23"/>
-    <w:next w:val="style24"/>
+    <w:basedOn w:val="style24"/>
+    <w:next w:val="style25"/>
     <w:pPr>
       <w:spacing w:after="120" w:before="480" w:line="100" w:lineRule="atLeast"/>
       <w:contextualSpacing w:val="false"/>
@@ -3237,10 +3338,10 @@
       <w:sz w:val="72"/>
     </w:rPr>
   </w:style>
-  <w:style w:styleId="style25" w:type="paragraph">
+  <w:style w:styleId="style26" w:type="paragraph">
     <w:name w:val="Subtitle"/>
-    <w:basedOn w:val="style23"/>
-    <w:next w:val="style25"/>
+    <w:basedOn w:val="style24"/>
+    <w:next w:val="style26"/>
     <w:pPr>
       <w:spacing w:after="80" w:before="360" w:line="100" w:lineRule="atLeast"/>
       <w:contextualSpacing w:val="false"/>
@@ -3252,10 +3353,10 @@
       <w:sz w:val="48"/>
     </w:rPr>
   </w:style>
-  <w:style w:styleId="style26" w:type="paragraph">
+  <w:style w:styleId="style27" w:type="paragraph">
     <w:name w:val="Code"/>
-    <w:basedOn w:val="style19"/>
-    <w:next w:val="style26"/>
+    <w:basedOn w:val="style20"/>
+    <w:next w:val="style27"/>
     <w:pPr>
       <w:pBdr>
         <w:top w:color="000001" w:space="0" w:sz="2" w:val="single"/>

</xml_diff>

<commit_message>
added device_id in column
</commit_message>
<xml_diff>
--- a/doc/memo.docx
+++ b/doc/memo.docx
@@ -2659,6 +2659,16 @@
       </w:pPr>
       <w:r>
         <w:rPr/>
+        <w:t>alter table GROUP_MEMBER</w:t>
+      </w:r>
+    </w:p>
+    <w:p>
+      <w:pPr>
+        <w:pStyle w:val="style27"/>
+      </w:pPr>
+      <w:r>
+        <w:rPr/>
+        <w:t>add column device_id varchar(1024) default null;</w:t>
       </w:r>
     </w:p>
     <w:p>

</xml_diff>

<commit_message>
added ssh reverse tunnel
</commit_message>
<xml_diff>
--- a/doc/memo.docx
+++ b/doc/memo.docx
@@ -3627,6 +3627,43 @@
         <w:rPr>
           <w:color w:val="FF0000"/>
         </w:rPr>
+        <w:t>-----------------------------------------------</w:t>
+      </w:r>
+    </w:p>
+    <w:p>
+      <w:pPr>
+        <w:pStyle w:val="style28"/>
+        <w:pBdr>
+          <w:top w:color="000001" w:space="0" w:sz="2" w:val="single"/>
+          <w:left w:val="none"/>
+          <w:bottom w:color="000001" w:space="0" w:sz="2" w:val="single"/>
+          <w:insideH w:color="000001" w:space="0" w:sz="2" w:val="single"/>
+          <w:right w:val="none"/>
+          <w:insideV w:val="none"/>
+        </w:pBdr>
+      </w:pPr>
+      <w:r>
+        <w:rPr>
+          <w:color w:val="FF0000"/>
+        </w:rPr>
+      </w:r>
+    </w:p>
+    <w:p>
+      <w:pPr>
+        <w:pStyle w:val="style28"/>
+        <w:pBdr>
+          <w:top w:color="000001" w:space="0" w:sz="2" w:val="single"/>
+          <w:left w:val="none"/>
+          <w:bottom w:color="000001" w:space="0" w:sz="2" w:val="single"/>
+          <w:insideH w:color="000001" w:space="0" w:sz="2" w:val="single"/>
+          <w:right w:val="none"/>
+          <w:insideV w:val="none"/>
+        </w:pBdr>
+      </w:pPr>
+      <w:r>
+        <w:rPr>
+          <w:color w:val="FF0000"/>
+        </w:rPr>
         <w:t>INSERT INTO USERS (MDN, "NAME", CHANNEL_ID)</w:t>
       </w:r>
     </w:p>
@@ -4236,14 +4273,12 @@
         </w:rPr>
         <w:t xml:space="preserve"> </w:t>
       </w:r>
-      <w:bookmarkStart w:id="4" w:name="__DdeLink__296_1792100139"/>
       <w:r>
         <w:rPr>
           <w:color w:val="FF0000"/>
         </w:rPr>
         <w:t>Lee</w:t>
       </w:r>
-      <w:bookmarkEnd w:id="4"/>
       <w:r>
         <w:rPr>
           <w:color w:val="FF0000"/>
@@ -5521,6 +5556,39 @@
         <w:tab/>
         <w:tab/>
         <w:t>request.setEntity(entity);</w:t>
+      </w:r>
+    </w:p>
+    <w:p>
+      <w:pPr>
+        <w:pStyle w:val="style28"/>
+      </w:pPr>
+      <w:r>
+        <w:rPr/>
+      </w:r>
+    </w:p>
+    <w:p>
+      <w:pPr>
+        <w:pStyle w:val="style28"/>
+      </w:pPr>
+      <w:r>
+        <w:rPr/>
+      </w:r>
+    </w:p>
+    <w:p>
+      <w:pPr>
+        <w:pStyle w:val="style28"/>
+      </w:pPr>
+      <w:r>
+        <w:rPr/>
+      </w:r>
+    </w:p>
+    <w:p>
+      <w:pPr>
+        <w:pStyle w:val="style28"/>
+      </w:pPr>
+      <w:r>
+        <w:rPr/>
+        <w:t>ssh -nNT -R 8080:localhost:8080 -l hud hud.wcmad.com</w:t>
       </w:r>
     </w:p>
     <w:sectPr>

</xml_diff>

<commit_message>
doc and sql and demo methods
</commit_message>
<xml_diff>
--- a/doc/memo.docx
+++ b/doc/memo.docx
@@ -3015,21 +3015,7 @@
         <w:rPr>
           <w:color w:val="FF0000"/>
         </w:rPr>
-        <w:t>VALUES('</w:t>
-      </w:r>
-      <w:bookmarkStart w:id="4" w:name="__DdeLink__306_1792100139"/>
-      <w:r>
-        <w:rPr>
-          <w:color w:val="FF0000"/>
-        </w:rPr>
-        <w:t>001##10001</w:t>
-      </w:r>
-      <w:bookmarkEnd w:id="4"/>
-      <w:r>
-        <w:rPr>
-          <w:color w:val="FF0000"/>
-        </w:rPr>
-        <w:t>', 'channel_1');</w:t>
+        <w:t>VALUES('001##10001', 'channel_1');</w:t>
       </w:r>
     </w:p>
     <w:p>
@@ -4638,61 +4624,109 @@
       <w:r>
         <w:rPr>
           <w:color w:val="006B6B"/>
-        </w:rPr>
-        <w:t>INSERT INTO USERS (MDN, "NAME", CHANNEL_ID)</w:t>
-      </w:r>
-    </w:p>
-    <w:p>
-      <w:pPr>
-        <w:pStyle w:val="style28"/>
-        <w:pBdr>
-          <w:top w:color="000001" w:space="0" w:sz="2" w:val="single"/>
-          <w:left w:val="none"/>
-          <w:bottom w:color="000001" w:space="0" w:sz="2" w:val="single"/>
-          <w:insideH w:color="000001" w:space="0" w:sz="2" w:val="single"/>
-          <w:right w:val="none"/>
-          <w:insideV w:val="none"/>
-        </w:pBdr>
-      </w:pPr>
+          <w:sz w:val="18"/>
+          <w:szCs w:val="18"/>
+        </w:rPr>
+        <w:t xml:space="preserve">INSERT INTO USERS (MDN, "NAME", CHANNEL_ID, </w:t>
+      </w:r>
       <w:r>
         <w:rPr>
           <w:color w:val="006B6B"/>
+          <w:sz w:val="18"/>
+          <w:szCs w:val="18"/>
+        </w:rPr>
+        <w:t>LAST_CHANNEL_ID</w:t>
+      </w:r>
+      <w:r>
+        <w:rPr>
+          <w:color w:val="006B6B"/>
+          <w:sz w:val="18"/>
+          <w:szCs w:val="18"/>
+        </w:rPr>
+        <w:t>)</w:t>
+      </w:r>
+    </w:p>
+    <w:p>
+      <w:pPr>
+        <w:pStyle w:val="style28"/>
+        <w:pBdr>
+          <w:top w:color="000001" w:space="0" w:sz="2" w:val="single"/>
+          <w:left w:val="none"/>
+          <w:bottom w:color="000001" w:space="0" w:sz="2" w:val="single"/>
+          <w:insideH w:color="000001" w:space="0" w:sz="2" w:val="single"/>
+          <w:right w:val="none"/>
+          <w:insideV w:val="none"/>
+        </w:pBdr>
+      </w:pPr>
+      <w:r>
+        <w:rPr>
+          <w:color w:val="006B6B"/>
+          <w:sz w:val="18"/>
+          <w:szCs w:val="18"/>
         </w:rPr>
         <w:t>VALUES ('</w:t>
       </w:r>
       <w:r>
         <w:rPr>
           <w:color w:val="006B6B"/>
+          <w:sz w:val="18"/>
+          <w:szCs w:val="18"/>
         </w:rPr>
         <w:t>9253248817</w:t>
       </w:r>
       <w:r>
         <w:rPr>
           <w:color w:val="006B6B"/>
+          <w:sz w:val="18"/>
+          <w:szCs w:val="18"/>
         </w:rPr>
         <w:t>', '</w:t>
       </w:r>
       <w:r>
         <w:rPr>
           <w:color w:val="006B6B"/>
+          <w:sz w:val="18"/>
+          <w:szCs w:val="18"/>
         </w:rPr>
         <w:t>Dongliang Hu</w:t>
       </w:r>
       <w:r>
         <w:rPr>
           <w:color w:val="006B6B"/>
+          <w:sz w:val="18"/>
+          <w:szCs w:val="18"/>
         </w:rPr>
         <w:t>', '</w:t>
       </w:r>
       <w:r>
         <w:rPr>
           <w:color w:val="FF0000"/>
+          <w:sz w:val="18"/>
+          <w:szCs w:val="18"/>
         </w:rPr>
         <w:t>001##10001</w:t>
       </w:r>
       <w:r>
         <w:rPr>
           <w:color w:val="006B6B"/>
+          <w:sz w:val="18"/>
+          <w:szCs w:val="18"/>
+        </w:rPr>
+        <w:t>', '</w:t>
+      </w:r>
+      <w:r>
+        <w:rPr>
+          <w:color w:val="FF0000"/>
+          <w:sz w:val="18"/>
+          <w:szCs w:val="18"/>
+        </w:rPr>
+        <w:t>001##10001</w:t>
+      </w:r>
+      <w:r>
+        <w:rPr>
+          <w:color w:val="006B6B"/>
+          <w:sz w:val="18"/>
+          <w:szCs w:val="18"/>
         </w:rPr>
         <w:t>');</w:t>
       </w:r>
@@ -4712,61 +4746,111 @@
       <w:r>
         <w:rPr>
           <w:color w:val="006B6B"/>
-        </w:rPr>
-        <w:t>INSERT INTO USERS (MDN, "NAME", CHANNEL_ID)</w:t>
-      </w:r>
-    </w:p>
-    <w:p>
-      <w:pPr>
-        <w:pStyle w:val="style28"/>
-        <w:pBdr>
-          <w:top w:color="000001" w:space="0" w:sz="2" w:val="single"/>
-          <w:left w:val="none"/>
-          <w:bottom w:color="000001" w:space="0" w:sz="2" w:val="single"/>
-          <w:insideH w:color="000001" w:space="0" w:sz="2" w:val="single"/>
-          <w:right w:val="none"/>
-          <w:insideV w:val="none"/>
-        </w:pBdr>
-      </w:pPr>
+          <w:sz w:val="18"/>
+          <w:szCs w:val="18"/>
+        </w:rPr>
+        <w:t xml:space="preserve">INSERT INTO USERS (MDN, "NAME", CHANNEL_ID, </w:t>
+      </w:r>
       <w:r>
         <w:rPr>
           <w:color w:val="006B6B"/>
+          <w:sz w:val="18"/>
+          <w:szCs w:val="18"/>
+        </w:rPr>
+        <w:t>LAST_CHANNEL_ID</w:t>
+      </w:r>
+      <w:r>
+        <w:rPr>
+          <w:color w:val="006B6B"/>
+          <w:sz w:val="18"/>
+          <w:szCs w:val="18"/>
+        </w:rPr>
+        <w:t>)</w:t>
+      </w:r>
+    </w:p>
+    <w:p>
+      <w:pPr>
+        <w:pStyle w:val="style28"/>
+        <w:pBdr>
+          <w:top w:color="000001" w:space="0" w:sz="2" w:val="single"/>
+          <w:left w:val="none"/>
+          <w:bottom w:color="000001" w:space="0" w:sz="2" w:val="single"/>
+          <w:insideH w:color="000001" w:space="0" w:sz="2" w:val="single"/>
+          <w:right w:val="none"/>
+          <w:insideV w:val="none"/>
+        </w:pBdr>
+      </w:pPr>
+      <w:r>
+        <w:rPr>
+          <w:color w:val="006B6B"/>
+          <w:sz w:val="18"/>
+          <w:szCs w:val="18"/>
         </w:rPr>
         <w:t>VALUES ('</w:t>
       </w:r>
       <w:r>
         <w:rPr>
           <w:color w:val="006B6B"/>
+          <w:sz w:val="18"/>
+          <w:szCs w:val="18"/>
         </w:rPr>
         <w:t>9253248967</w:t>
       </w:r>
       <w:r>
         <w:rPr>
           <w:color w:val="006B6B"/>
+          <w:sz w:val="18"/>
+          <w:szCs w:val="18"/>
         </w:rPr>
         <w:t>', '</w:t>
       </w:r>
+      <w:bookmarkStart w:id="4" w:name="__DdeLink__316_1792100139"/>
       <w:r>
         <w:rPr>
           <w:color w:val="006B6B"/>
+          <w:sz w:val="18"/>
+          <w:szCs w:val="18"/>
         </w:rPr>
         <w:t>Fred Bierhaus</w:t>
       </w:r>
+      <w:bookmarkEnd w:id="4"/>
       <w:r>
         <w:rPr>
           <w:color w:val="006B6B"/>
+          <w:sz w:val="18"/>
+          <w:szCs w:val="18"/>
         </w:rPr>
         <w:t>', '</w:t>
       </w:r>
       <w:r>
         <w:rPr>
           <w:color w:val="FF0000"/>
+          <w:sz w:val="18"/>
+          <w:szCs w:val="18"/>
         </w:rPr>
         <w:t>001##10001</w:t>
       </w:r>
       <w:r>
         <w:rPr>
           <w:color w:val="006B6B"/>
+          <w:sz w:val="18"/>
+          <w:szCs w:val="18"/>
+        </w:rPr>
+        <w:t>', '</w:t>
+      </w:r>
+      <w:r>
+        <w:rPr>
+          <w:color w:val="FF0000"/>
+          <w:sz w:val="18"/>
+          <w:szCs w:val="18"/>
+        </w:rPr>
+        <w:t>001##10001</w:t>
+      </w:r>
+      <w:r>
+        <w:rPr>
+          <w:color w:val="006B6B"/>
+          <w:sz w:val="18"/>
+          <w:szCs w:val="18"/>
         </w:rPr>
         <w:t>');</w:t>
       </w:r>
@@ -4786,61 +4870,475 @@
       <w:r>
         <w:rPr>
           <w:color w:val="006B6B"/>
-        </w:rPr>
-        <w:t>INSERT INTO USERS (MDN, "NAME", CHANNEL_ID)</w:t>
-      </w:r>
-    </w:p>
-    <w:p>
-      <w:pPr>
-        <w:pStyle w:val="style28"/>
-        <w:pBdr>
-          <w:top w:color="000001" w:space="0" w:sz="2" w:val="single"/>
-          <w:left w:val="none"/>
-          <w:bottom w:color="000001" w:space="0" w:sz="2" w:val="single"/>
-          <w:insideH w:color="000001" w:space="0" w:sz="2" w:val="single"/>
-          <w:right w:val="none"/>
-          <w:insideV w:val="none"/>
-        </w:pBdr>
-      </w:pPr>
+          <w:sz w:val="18"/>
+          <w:szCs w:val="18"/>
+        </w:rPr>
+        <w:t xml:space="preserve">INSERT INTO USERS (MDN, "NAME", CHANNEL_ID, </w:t>
+      </w:r>
       <w:r>
         <w:rPr>
           <w:color w:val="006B6B"/>
+          <w:sz w:val="18"/>
+          <w:szCs w:val="18"/>
+        </w:rPr>
+        <w:t>LAST_CHANNEL_ID</w:t>
+      </w:r>
+      <w:r>
+        <w:rPr>
+          <w:color w:val="006B6B"/>
+          <w:sz w:val="18"/>
+          <w:szCs w:val="18"/>
+        </w:rPr>
+        <w:t>)</w:t>
+      </w:r>
+    </w:p>
+    <w:p>
+      <w:pPr>
+        <w:pStyle w:val="style28"/>
+        <w:pBdr>
+          <w:top w:color="000001" w:space="0" w:sz="2" w:val="single"/>
+          <w:left w:val="none"/>
+          <w:bottom w:color="000001" w:space="0" w:sz="2" w:val="single"/>
+          <w:insideH w:color="000001" w:space="0" w:sz="2" w:val="single"/>
+          <w:right w:val="none"/>
+          <w:insideV w:val="none"/>
+        </w:pBdr>
+      </w:pPr>
+      <w:r>
+        <w:rPr>
+          <w:color w:val="006B6B"/>
+          <w:sz w:val="18"/>
+          <w:szCs w:val="18"/>
         </w:rPr>
         <w:t>VALUES ('</w:t>
       </w:r>
       <w:r>
         <w:rPr>
           <w:color w:val="006B6B"/>
+          <w:sz w:val="18"/>
+          <w:szCs w:val="18"/>
         </w:rPr>
         <w:t>9084426933</w:t>
       </w:r>
       <w:r>
         <w:rPr>
           <w:color w:val="006B6B"/>
+          <w:sz w:val="18"/>
+          <w:szCs w:val="18"/>
         </w:rPr>
         <w:t>', '</w:t>
       </w:r>
       <w:r>
         <w:rPr>
           <w:color w:val="006B6B"/>
+          <w:sz w:val="18"/>
+          <w:szCs w:val="18"/>
         </w:rPr>
         <w:t>Jeff Lin</w:t>
       </w:r>
       <w:r>
         <w:rPr>
           <w:color w:val="006B6B"/>
+          <w:sz w:val="18"/>
+          <w:szCs w:val="18"/>
         </w:rPr>
         <w:t>', '</w:t>
       </w:r>
       <w:r>
         <w:rPr>
           <w:color w:val="FF0000"/>
+          <w:sz w:val="18"/>
+          <w:szCs w:val="18"/>
         </w:rPr>
         <w:t>001##10001</w:t>
       </w:r>
       <w:r>
         <w:rPr>
           <w:color w:val="006B6B"/>
+          <w:sz w:val="18"/>
+          <w:szCs w:val="18"/>
+        </w:rPr>
+        <w:t>', '</w:t>
+      </w:r>
+      <w:r>
+        <w:rPr>
+          <w:color w:val="FF0000"/>
+          <w:sz w:val="18"/>
+          <w:szCs w:val="18"/>
+        </w:rPr>
+        <w:t>001##10001</w:t>
+      </w:r>
+      <w:r>
+        <w:rPr>
+          <w:color w:val="006B6B"/>
+          <w:sz w:val="18"/>
+          <w:szCs w:val="18"/>
+        </w:rPr>
+        <w:t>');</w:t>
+      </w:r>
+    </w:p>
+    <w:p>
+      <w:pPr>
+        <w:pStyle w:val="style28"/>
+        <w:pBdr>
+          <w:top w:color="000001" w:space="0" w:sz="2" w:val="single"/>
+          <w:left w:val="none"/>
+          <w:bottom w:color="000001" w:space="0" w:sz="2" w:val="single"/>
+          <w:insideH w:color="000001" w:space="0" w:sz="2" w:val="single"/>
+          <w:right w:val="none"/>
+          <w:insideV w:val="none"/>
+        </w:pBdr>
+      </w:pPr>
+      <w:r>
+        <w:rPr>
+          <w:color w:val="006B6B"/>
+          <w:sz w:val="18"/>
+          <w:szCs w:val="18"/>
+        </w:rPr>
+        <w:t xml:space="preserve">INSERT INTO USERS (MDN, "NAME", CHANNEL_ID, </w:t>
+      </w:r>
+      <w:r>
+        <w:rPr>
+          <w:color w:val="006B6B"/>
+          <w:sz w:val="18"/>
+          <w:szCs w:val="18"/>
+        </w:rPr>
+        <w:t>LAST_CHANNEL_ID</w:t>
+      </w:r>
+      <w:r>
+        <w:rPr>
+          <w:color w:val="006B6B"/>
+          <w:sz w:val="18"/>
+          <w:szCs w:val="18"/>
+        </w:rPr>
+        <w:t>)</w:t>
+      </w:r>
+    </w:p>
+    <w:p>
+      <w:pPr>
+        <w:pStyle w:val="style28"/>
+        <w:pBdr>
+          <w:top w:color="000001" w:space="0" w:sz="2" w:val="single"/>
+          <w:left w:val="none"/>
+          <w:bottom w:color="000001" w:space="0" w:sz="2" w:val="single"/>
+          <w:insideH w:color="000001" w:space="0" w:sz="2" w:val="single"/>
+          <w:right w:val="none"/>
+          <w:insideV w:val="none"/>
+        </w:pBdr>
+      </w:pPr>
+      <w:r>
+        <w:rPr>
+          <w:color w:val="006B6B"/>
+          <w:sz w:val="18"/>
+          <w:szCs w:val="18"/>
+        </w:rPr>
+        <w:t>VALUES ('</w:t>
+      </w:r>
+      <w:r>
+        <w:rPr>
+          <w:color w:val="006B6B"/>
+          <w:sz w:val="18"/>
+          <w:szCs w:val="18"/>
+        </w:rPr>
+        <w:t>4085986817</w:t>
+      </w:r>
+      <w:r>
+        <w:rPr>
+          <w:color w:val="006B6B"/>
+          <w:sz w:val="18"/>
+          <w:szCs w:val="18"/>
+        </w:rPr>
+        <w:t>', '</w:t>
+      </w:r>
+      <w:r>
+        <w:rPr>
+          <w:color w:val="006B6B"/>
+          <w:sz w:val="18"/>
+          <w:szCs w:val="18"/>
+        </w:rPr>
+        <w:t>Eshaan</w:t>
+      </w:r>
+      <w:r>
+        <w:rPr>
+          <w:color w:val="006B6B"/>
+          <w:sz w:val="18"/>
+          <w:szCs w:val="18"/>
+        </w:rPr>
+        <w:t>', '</w:t>
+      </w:r>
+      <w:r>
+        <w:rPr>
+          <w:color w:val="FF0000"/>
+          <w:sz w:val="18"/>
+          <w:szCs w:val="18"/>
+        </w:rPr>
+        <w:t>001##10001</w:t>
+      </w:r>
+      <w:r>
+        <w:rPr>
+          <w:color w:val="006B6B"/>
+          <w:sz w:val="18"/>
+          <w:szCs w:val="18"/>
+        </w:rPr>
+        <w:t>', '</w:t>
+      </w:r>
+      <w:r>
+        <w:rPr>
+          <w:color w:val="FF0000"/>
+          <w:sz w:val="18"/>
+          <w:szCs w:val="18"/>
+        </w:rPr>
+        <w:t>001##10001</w:t>
+      </w:r>
+      <w:r>
+        <w:rPr>
+          <w:color w:val="006B6B"/>
+          <w:sz w:val="18"/>
+          <w:szCs w:val="18"/>
+        </w:rPr>
+        <w:t>');</w:t>
+      </w:r>
+    </w:p>
+    <w:p>
+      <w:pPr>
+        <w:pStyle w:val="style28"/>
+        <w:pBdr>
+          <w:top w:color="000001" w:space="0" w:sz="2" w:val="single"/>
+          <w:left w:val="none"/>
+          <w:bottom w:color="000001" w:space="0" w:sz="2" w:val="single"/>
+          <w:insideH w:color="000001" w:space="0" w:sz="2" w:val="single"/>
+          <w:right w:val="none"/>
+          <w:insideV w:val="none"/>
+        </w:pBdr>
+      </w:pPr>
+      <w:r>
+        <w:rPr>
+          <w:color w:val="006B6B"/>
+          <w:sz w:val="18"/>
+          <w:szCs w:val="18"/>
+        </w:rPr>
+        <w:t xml:space="preserve">INSERT INTO USERS (MDN, "NAME", CHANNEL_ID, </w:t>
+      </w:r>
+      <w:r>
+        <w:rPr>
+          <w:color w:val="006B6B"/>
+          <w:sz w:val="18"/>
+          <w:szCs w:val="18"/>
+        </w:rPr>
+        <w:t>LAST_CHANNEL_ID</w:t>
+      </w:r>
+      <w:r>
+        <w:rPr>
+          <w:color w:val="006B6B"/>
+          <w:sz w:val="18"/>
+          <w:szCs w:val="18"/>
+        </w:rPr>
+        <w:t>)</w:t>
+      </w:r>
+    </w:p>
+    <w:p>
+      <w:pPr>
+        <w:pStyle w:val="style28"/>
+        <w:pBdr>
+          <w:top w:color="000001" w:space="0" w:sz="2" w:val="single"/>
+          <w:left w:val="none"/>
+          <w:bottom w:color="000001" w:space="0" w:sz="2" w:val="single"/>
+          <w:insideH w:color="000001" w:space="0" w:sz="2" w:val="single"/>
+          <w:right w:val="none"/>
+          <w:insideV w:val="none"/>
+        </w:pBdr>
+      </w:pPr>
+      <w:r>
+        <w:rPr>
+          <w:color w:val="006B6B"/>
+          <w:sz w:val="18"/>
+          <w:szCs w:val="18"/>
+        </w:rPr>
+        <w:t>VALUES ('</w:t>
+      </w:r>
+      <w:r>
+        <w:rPr>
+          <w:color w:val="006B6B"/>
+          <w:sz w:val="18"/>
+          <w:szCs w:val="18"/>
+        </w:rPr>
+        <w:t>9257089093</w:t>
+      </w:r>
+      <w:r>
+        <w:rPr>
+          <w:color w:val="006B6B"/>
+          <w:sz w:val="18"/>
+          <w:szCs w:val="18"/>
+        </w:rPr>
+        <w:t>', '</w:t>
+      </w:r>
+      <w:r>
+        <w:rPr>
+          <w:color w:val="006B6B"/>
+          <w:sz w:val="18"/>
+          <w:szCs w:val="18"/>
+        </w:rPr>
+        <w:t>Jeff2 Lin</w:t>
+      </w:r>
+      <w:r>
+        <w:rPr>
+          <w:color w:val="006B6B"/>
+          <w:sz w:val="18"/>
+          <w:szCs w:val="18"/>
+        </w:rPr>
+        <w:t>', '</w:t>
+      </w:r>
+      <w:r>
+        <w:rPr>
+          <w:color w:val="FF0000"/>
+          <w:sz w:val="18"/>
+          <w:szCs w:val="18"/>
+        </w:rPr>
+        <w:t>001##10001</w:t>
+      </w:r>
+      <w:r>
+        <w:rPr>
+          <w:color w:val="006B6B"/>
+          <w:sz w:val="18"/>
+          <w:szCs w:val="18"/>
+        </w:rPr>
+        <w:t>', '</w:t>
+      </w:r>
+      <w:r>
+        <w:rPr>
+          <w:color w:val="FF0000"/>
+          <w:sz w:val="18"/>
+          <w:szCs w:val="18"/>
+        </w:rPr>
+        <w:t>001##10001</w:t>
+      </w:r>
+      <w:r>
+        <w:rPr>
+          <w:color w:val="006B6B"/>
+          <w:sz w:val="18"/>
+          <w:szCs w:val="18"/>
+        </w:rPr>
+        <w:t>');</w:t>
+      </w:r>
+    </w:p>
+    <w:p>
+      <w:pPr>
+        <w:pStyle w:val="style28"/>
+        <w:pBdr>
+          <w:top w:color="000001" w:space="0" w:sz="2" w:val="single"/>
+          <w:left w:val="none"/>
+          <w:bottom w:color="000001" w:space="0" w:sz="2" w:val="single"/>
+          <w:insideH w:color="000001" w:space="0" w:sz="2" w:val="single"/>
+          <w:right w:val="none"/>
+          <w:insideV w:val="none"/>
+        </w:pBdr>
+      </w:pPr>
+      <w:r>
+        <w:rPr>
+          <w:color w:val="006B6B"/>
+          <w:sz w:val="18"/>
+          <w:szCs w:val="18"/>
+        </w:rPr>
+        <w:t xml:space="preserve">INSERT INTO USERS (MDN, "NAME", CHANNEL_ID, </w:t>
+      </w:r>
+      <w:r>
+        <w:rPr>
+          <w:color w:val="006B6B"/>
+          <w:sz w:val="18"/>
+          <w:szCs w:val="18"/>
+        </w:rPr>
+        <w:t>LAST_CHANNEL_ID</w:t>
+      </w:r>
+      <w:r>
+        <w:rPr>
+          <w:color w:val="006B6B"/>
+          <w:sz w:val="18"/>
+          <w:szCs w:val="18"/>
+        </w:rPr>
+        <w:t>)</w:t>
+      </w:r>
+    </w:p>
+    <w:p>
+      <w:pPr>
+        <w:pStyle w:val="style28"/>
+        <w:pBdr>
+          <w:top w:color="000001" w:space="0" w:sz="2" w:val="single"/>
+          <w:left w:val="none"/>
+          <w:bottom w:color="000001" w:space="0" w:sz="2" w:val="single"/>
+          <w:insideH w:color="000001" w:space="0" w:sz="2" w:val="single"/>
+          <w:right w:val="none"/>
+          <w:insideV w:val="none"/>
+        </w:pBdr>
+      </w:pPr>
+      <w:r>
+        <w:rPr>
+          <w:color w:val="006B6B"/>
+          <w:sz w:val="18"/>
+          <w:szCs w:val="18"/>
+        </w:rPr>
+        <w:t>VALUES ('</w:t>
+      </w:r>
+      <w:r>
+        <w:rPr>
+          <w:color w:val="006B6B"/>
+          <w:sz w:val="18"/>
+          <w:szCs w:val="18"/>
+        </w:rPr>
+        <w:t>9255888998</w:t>
+      </w:r>
+      <w:r>
+        <w:rPr>
+          <w:color w:val="006B6B"/>
+          <w:sz w:val="18"/>
+          <w:szCs w:val="18"/>
+        </w:rPr>
+        <w:t>', '</w:t>
+      </w:r>
+      <w:r>
+        <w:rPr>
+          <w:color w:val="006B6B"/>
+          <w:sz w:val="18"/>
+          <w:szCs w:val="18"/>
+        </w:rPr>
+        <w:t>Fred Bierhaus Jr</w:t>
+      </w:r>
+      <w:r>
+        <w:rPr>
+          <w:color w:val="006B6B"/>
+          <w:sz w:val="18"/>
+          <w:szCs w:val="18"/>
+        </w:rPr>
+        <w:t>', '</w:t>
+      </w:r>
+      <w:r>
+        <w:rPr>
+          <w:color w:val="FF0000"/>
+          <w:sz w:val="18"/>
+          <w:szCs w:val="18"/>
+        </w:rPr>
+        <w:t>001##10001</w:t>
+      </w:r>
+      <w:r>
+        <w:rPr>
+          <w:color w:val="006B6B"/>
+          <w:sz w:val="18"/>
+          <w:szCs w:val="18"/>
+        </w:rPr>
+        <w:t>', '</w:t>
+      </w:r>
+      <w:r>
+        <w:rPr>
+          <w:color w:val="FF0000"/>
+          <w:sz w:val="18"/>
+          <w:szCs w:val="18"/>
+        </w:rPr>
+        <w:t>001##10001</w:t>
+      </w:r>
+      <w:r>
+        <w:rPr>
+          <w:color w:val="006B6B"/>
+          <w:sz w:val="18"/>
+          <w:szCs w:val="18"/>
         </w:rPr>
         <w:t>');</w:t>
       </w:r>

</xml_diff>